<commit_message>
adding daily revision doc
</commit_message>
<xml_diff>
--- a/Khaza Dev/GIT by KHAZA.docx
+++ b/Khaza Dev/GIT by KHAZA.docx
@@ -2556,19 +2556,17 @@
           <w:highlight w:val="green"/>
           <w:lang w:eastAsia="en-IN"/>
         </w:rPr>
-        <w:t>CI/CD-Git-</w:t>
-      </w:r>
-      <w:proofErr w:type="gramStart"/>
+        <w:t>CI/CD-Git-3</w:t>
+      </w:r>
       <w:r>
         <w:rPr>
           <w:rFonts w:ascii="Times New Roman" w:eastAsia="Times New Roman" w:hAnsi="Times New Roman" w:cs="Times New Roman"/>
           <w:kern w:val="36"/>
           <w:sz w:val="24"/>
           <w:szCs w:val="24"/>
-          <w:highlight w:val="green"/>
-          <w:lang w:eastAsia="en-IN"/>
-        </w:rPr>
-        <w:t>3</w:t>
+          <w:lang w:eastAsia="en-IN"/>
+        </w:rPr>
+        <w:t xml:space="preserve"> </w:t>
       </w:r>
       <w:r>
         <w:rPr>
@@ -2576,32 +2574,10 @@
           <w:kern w:val="36"/>
           <w:sz w:val="24"/>
           <w:szCs w:val="24"/>
-          <w:lang w:eastAsia="en-IN"/>
-        </w:rPr>
-        <w:t xml:space="preserve">  </w:t>
-      </w:r>
-      <w:r>
-        <w:rPr>
-          <w:rFonts w:ascii="Times New Roman" w:eastAsia="Times New Roman" w:hAnsi="Times New Roman" w:cs="Times New Roman"/>
-          <w:kern w:val="36"/>
-          <w:sz w:val="24"/>
-          <w:szCs w:val="24"/>
           <w:highlight w:val="yellow"/>
           <w:lang w:eastAsia="en-IN"/>
         </w:rPr>
-        <w:t>01</w:t>
-      </w:r>
-      <w:proofErr w:type="gramEnd"/>
-      <w:r>
-        <w:rPr>
-          <w:rFonts w:ascii="Times New Roman" w:eastAsia="Times New Roman" w:hAnsi="Times New Roman" w:cs="Times New Roman"/>
-          <w:kern w:val="36"/>
-          <w:sz w:val="24"/>
-          <w:szCs w:val="24"/>
-          <w:highlight w:val="yellow"/>
-          <w:lang w:eastAsia="en-IN"/>
-        </w:rPr>
-        <w:t>/July/2021</w:t>
+        <w:t>01/July/2021</w:t>
       </w:r>
     </w:p>
     <w:p>
@@ -10052,7 +10028,6 @@
       <w:pPr>
         <w:pStyle w:val="NormalWeb"/>
       </w:pPr>
-      <w:bookmarkStart w:id="0" w:name="_GoBack"/>
       <w:r>
         <w:rPr>
           <w:noProof/>
@@ -10106,7 +10081,6 @@
           </wp:inline>
         </w:drawing>
       </w:r>
-      <w:bookmarkEnd w:id="0"/>
     </w:p>
     <w:p>
       <w:pPr>
@@ -15776,7 +15750,6 @@
         </w:rPr>
         <w:t xml:space="preserve">Git </w:t>
       </w:r>
-      <w:proofErr w:type="spellStart"/>
       <w:r>
         <w:rPr>
           <w:b w:val="0"/>
@@ -15785,9 +15758,10 @@
           <w:sz w:val="24"/>
           <w:szCs w:val="24"/>
         </w:rPr>
-        <w:t>Submodules</w:t>
-      </w:r>
-      <w:proofErr w:type="spellEnd"/>
+        <w:t>Sub modules</w:t>
+      </w:r>
+      <w:bookmarkStart w:id="0" w:name="_GoBack"/>
+      <w:bookmarkEnd w:id="0"/>
     </w:p>
     <w:p>
       <w:pPr>

</xml_diff>